<commit_message>
modification tp2 copie /ajout des questions 3 et 4
</commit_message>
<xml_diff>
--- a/inf1600_tp2/inf1600 tp2 copie.docx
+++ b/inf1600_tp2/inf1600 tp2 copie.docx
@@ -1271,7 +1271,13 @@
               <w:t>MA</w:t>
             </w:r>
             <w:r>
-              <w:t>&lt;-A+R</w:t>
+              <w:t>&lt;-A+</w:t>
+            </w:r>
+            <w:r>
+              <w:t>I</w:t>
+            </w:r>
+            <w:r>
+              <w:t>R</w:t>
             </w:r>
             <w:r>
               <w:t>&lt;11..0&gt;</w:t>
@@ -1900,7 +1906,6 @@
           <w:noProof/>
         </w:rPr>
       </w:pPr>
-      <w:bookmarkStart w:id="0" w:name="_GoBack"/>
       <w:r>
         <w:rPr>
           <w:noProof/>
@@ -1954,7 +1959,6 @@
           </wp:inline>
         </w:drawing>
       </w:r>
-      <w:bookmarkEnd w:id="0"/>
       <w:r>
         <w:rPr>
           <w:noProof/>
@@ -2518,30 +2522,44 @@
     <w:p>
       <w:r>
         <w:lastRenderedPageBreak/>
-        <w:t>L’avantage est que l’on peut transmettre lire sur un bus des données et ecrire par  par un autre bus nous permettant ainsi d’effectuer une</w:t>
-      </w:r>
-      <w:r>
-        <w:t xml:space="preserve"> instructions en moins de cycles</w:t>
-      </w:r>
-      <w:r>
-        <w:t>.</w:t>
-      </w:r>
-      <w:r>
-        <w:t>On peut transmettre lesinstructions et les données a traiter</w:t>
-      </w:r>
-    </w:p>
-    <w:p>
-      <w:r>
-        <w:t>Nous avons utilisé cet avantage lorsque nous avons a travers la micro-instruction MD&lt;-M[MA] :</w:t>
-      </w:r>
-    </w:p>
-    <w:p>
-      <w:r>
-        <w:t>A&lt;-R[IR&lt;21..17&gt;].</w:t>
+        <w:t>L’avantage est que</w:t>
+      </w:r>
+      <w:r>
+        <w:t xml:space="preserve"> l’on a accès aux données ,que l’on peut traiter les données ainsi que sauvegarder le résultat dans la mémoire dans un même cycle .</w:t>
+      </w:r>
+      <w:r>
+        <w:t xml:space="preserve"> </w:t>
+      </w:r>
+    </w:p>
+    <w:p>
+      <w:r>
+        <w:t>Nous avons utilisé c</w:t>
+      </w:r>
+      <w:r>
+        <w:t>et avantage lorsque nous avons utilisé</w:t>
+      </w:r>
+      <w:r>
+        <w:t xml:space="preserve"> la micro-instruction </w:t>
+      </w:r>
+      <w:r>
+        <w:t>MA&lt;-A+</w:t>
+      </w:r>
+      <w:r>
+        <w:t>I</w:t>
+      </w:r>
+      <w:r>
+        <w:t>R&lt;11..0&gt;</w:t>
+      </w:r>
+      <w:r>
+        <w:t xml:space="preserve"> : </w:t>
+      </w:r>
+    </w:p>
+    <w:p>
+      <w:r>
+        <w:t>lire sur le bus la constante, effectuer l’addition et sauvegarder le résultat dans la mémoire  sur un même cycle.</w:t>
       </w:r>
     </w:p>
     <w:p/>
-    <w:p/>
     <w:p>
       <w:r>
         <w:t>c-</w:t>
@@ -2549,21 +2567,10 @@
     </w:p>
     <w:p>
       <w:r>
-        <w:t>Oui,et plus p</w:t>
-      </w:r>
-      <w:r>
-        <w:t>erformant car nous avons accés aux bus et aux instructions</w:t>
-      </w:r>
-    </w:p>
-    <w:p>
-      <w:r>
-        <w:t>Non car on ne peut pas ecrire et les donnees et les instruction</w:t>
-      </w:r>
-      <w:r>
-        <w:t>s</w:t>
-      </w:r>
-      <w:r>
-        <w:t xml:space="preserve"> au meme moment .il n’y a aucun moyen (buffer)pour reinstreindre l’information sur les bus.</w:t>
+        <w:t xml:space="preserve">Oui, </w:t>
+      </w:r>
+      <w:r>
+        <w:t>car on peut conserver une seule fois le résultat de l’UAL pour refaire une opération nécessitant ce résultat.</w:t>
       </w:r>
     </w:p>
     <w:p>
@@ -2700,7 +2707,10 @@
         </w:drawing>
       </w:r>
     </w:p>
-    <w:p/>
+    <w:p>
+      <w:bookmarkStart w:id="0" w:name="_GoBack"/>
+      <w:bookmarkEnd w:id="0"/>
+    </w:p>
     <w:p>
       <w:r>
         <w:rPr>

</xml_diff>